<commit_message>
Slight chagnes to fix it all
</commit_message>
<xml_diff>
--- a/doc/word_sections/c_methodology.docx
+++ b/doc/word_sections/c_methodology.docx
@@ -180,7 +180,43 @@
         <w:rPr>
           <w:lang w:val="en-NL"/>
         </w:rPr>
-        <w:t>openROS – openroswifi</w:t>
+        <w:t>“</w:t>
+      </w:r>
+      <w:r>
+        <w:rPr>
+          <w:lang w:val="en-NL"/>
+        </w:rPr>
+        <w:t>openROS</w:t>
+      </w:r>
+      <w:r>
+        <w:rPr>
+          <w:lang w:val="en-NL"/>
+        </w:rPr>
+        <w:t>”</w:t>
+      </w:r>
+      <w:r>
+        <w:rPr>
+          <w:lang w:val="en-NL"/>
+        </w:rPr>
+        <w:t xml:space="preserve"> – </w:t>
+      </w:r>
+      <w:r>
+        <w:rPr>
+          <w:lang w:val="en-NL"/>
+        </w:rPr>
+        <w:t>“</w:t>
+      </w:r>
+      <w:r>
+        <w:rPr>
+          <w:lang w:val="en-NL"/>
+        </w:rPr>
+        <w:t>openroswifi</w:t>
+      </w:r>
+      <w:r>
+        <w:rPr>
+          <w:lang w:val="en-NL"/>
+        </w:rPr>
+        <w:t>”</w:t>
       </w:r>
     </w:p>
     <w:p>
@@ -218,6 +254,92 @@
           <w:t>ubuntu@192.168.1.113</w:t>
         </w:r>
       </w:hyperlink>
+    </w:p>
+    <w:p>
+      <w:pPr>
+        <w:rPr>
+          <w:lang w:val="en-NL"/>
+        </w:rPr>
+      </w:pPr>
+      <w:r>
+        <w:rPr>
+          <w:lang w:val="en-NL"/>
+        </w:rPr>
+        <w:t>4. install ROS2 Foxy acccording to the tutorial</w:t>
+      </w:r>
+    </w:p>
+    <w:p>
+      <w:pPr>
+        <w:rPr>
+          <w:lang w:val="en-NL"/>
+        </w:rPr>
+      </w:pPr>
+      <w:r>
+        <w:rPr>
+          <w:lang w:val="en-NL"/>
+        </w:rPr>
+        <w:t>5. install colcon</w:t>
+      </w:r>
+    </w:p>
+    <w:p>
+      <w:pPr>
+        <w:rPr>
+          <w:lang w:val="en-NL"/>
+        </w:rPr>
+      </w:pPr>
+    </w:p>
+    <w:p>
+      <w:pPr>
+        <w:rPr>
+          <w:lang w:val="en-NL"/>
+        </w:rPr>
+      </w:pPr>
+      <w:r>
+        <w:rPr>
+          <w:lang w:val="en-NL"/>
+        </w:rPr>
+        <w:t>6. install teensyduino</w:t>
+      </w:r>
+    </w:p>
+    <w:p>
+      <w:pPr>
+        <w:rPr>
+          <w:lang w:val="en-NL"/>
+        </w:rPr>
+      </w:pPr>
+    </w:p>
+    <w:p>
+      <w:pPr>
+        <w:rPr>
+          <w:lang w:val="en-NL"/>
+        </w:rPr>
+      </w:pPr>
+      <w:r>
+        <w:rPr>
+          <w:lang w:val="en-NL"/>
+        </w:rPr>
+        <w:t>7. install udevadm bois</w:t>
+      </w:r>
+    </w:p>
+    <w:p>
+      <w:pPr>
+        <w:rPr>
+          <w:lang w:val="en-NL"/>
+        </w:rPr>
+      </w:pPr>
+    </w:p>
+    <w:p>
+      <w:pPr>
+        <w:rPr>
+          <w:lang w:val="en-NL"/>
+        </w:rPr>
+      </w:pPr>
+      <w:r>
+        <w:rPr>
+          <w:lang w:val="en-NL"/>
+        </w:rPr>
+        <w:t>8. copy src and launch files</w:t>
+      </w:r>
     </w:p>
     <w:p>
       <w:pPr>

</xml_diff>